<commit_message>
Update Meta U Eng - Project Plan [2024].docx
</commit_message>
<xml_diff>
--- a/Meta U Eng - Project Plan [2024].docx
+++ b/Meta U Eng - Project Plan [2024].docx
@@ -2404,31 +2404,38 @@
           <w:szCs w:val="28"/>
         </w:rPr>
       </w:pPr>
-      <w:r>
-        <w:rPr>
-          <w:noProof/>
-        </w:rPr>
+    </w:p>
+    <w:p>
+      <w:pPr>
+        <w:rPr>
+          <w:rFonts w:ascii="Times New Roman" w:hAnsi="Times New Roman" w:cs="Times New Roman"/>
+          <w:sz w:val="28"/>
+          <w:szCs w:val="28"/>
+        </w:rPr>
+      </w:pPr>
+      <w:r>
+        <w:lastRenderedPageBreak/>
         <w:drawing>
-          <wp:anchor distT="0" distB="0" distL="114300" distR="114300" simplePos="0" relativeHeight="251658240" behindDoc="1" locked="0" layoutInCell="1" allowOverlap="1" wp14:anchorId="585917E0" wp14:editId="35A230CF">
+          <wp:anchor distT="0" distB="0" distL="114300" distR="114300" simplePos="0" relativeHeight="251658240" behindDoc="1" locked="0" layoutInCell="1" allowOverlap="1" wp14:anchorId="57754C54" wp14:editId="467DF3B6">
             <wp:simplePos x="0" y="0"/>
             <wp:positionH relativeFrom="column">
               <wp:posOffset>0</wp:posOffset>
             </wp:positionH>
             <wp:positionV relativeFrom="paragraph">
-              <wp:posOffset>635</wp:posOffset>
+              <wp:posOffset>0</wp:posOffset>
             </wp:positionV>
-            <wp:extent cx="4860632" cy="3759200"/>
+            <wp:extent cx="4688205" cy="3625850"/>
             <wp:effectExtent l="0" t="0" r="0" b="0"/>
-            <wp:wrapTight wrapText="bothSides">
+            <wp:wrapThrough wrapText="bothSides">
               <wp:wrapPolygon edited="0">
                 <wp:start x="0" y="0"/>
-                <wp:lineTo x="0" y="21454"/>
-                <wp:lineTo x="21504" y="21454"/>
-                <wp:lineTo x="21504" y="0"/>
+                <wp:lineTo x="0" y="21449"/>
+                <wp:lineTo x="21503" y="21449"/>
+                <wp:lineTo x="21503" y="0"/>
                 <wp:lineTo x="0" y="0"/>
               </wp:wrapPolygon>
-            </wp:wrapTight>
-            <wp:docPr id="921397462" name="Picture 1" descr="A screenshot of a computer&#10;&#10;Description automatically generated"/>
+            </wp:wrapThrough>
+            <wp:docPr id="840201653" name="Picture 1" descr="A screenshot of a computer&#10;&#10;Description automatically generated"/>
             <wp:cNvGraphicFramePr>
               <a:graphicFrameLocks xmlns:a="http://schemas.openxmlformats.org/drawingml/2006/main" noChangeAspect="1"/>
             </wp:cNvGraphicFramePr>
@@ -2436,7 +2443,7 @@
               <a:graphicData uri="http://schemas.openxmlformats.org/drawingml/2006/picture">
                 <pic:pic xmlns:pic="http://schemas.openxmlformats.org/drawingml/2006/picture">
                   <pic:nvPicPr>
-                    <pic:cNvPr id="921397462" name="Picture 1" descr="A screenshot of a computer&#10;&#10;Description automatically generated"/>
+                    <pic:cNvPr id="840201653" name="Picture 1" descr="A screenshot of a computer&#10;&#10;Description automatically generated"/>
                     <pic:cNvPicPr/>
                   </pic:nvPicPr>
                   <pic:blipFill>
@@ -2454,7 +2461,7 @@
                   <pic:spPr>
                     <a:xfrm>
                       <a:off x="0" y="0"/>
-                      <a:ext cx="4860632" cy="3759200"/>
+                      <a:ext cx="4688205" cy="3625850"/>
                     </a:xfrm>
                     <a:prstGeom prst="rect">
                       <a:avLst/>
@@ -2475,24 +2482,14 @@
           <w:szCs w:val="28"/>
         </w:rPr>
       </w:pPr>
-    </w:p>
-    <w:p>
-      <w:pPr>
-        <w:rPr>
-          <w:rFonts w:ascii="Times New Roman" w:hAnsi="Times New Roman" w:cs="Times New Roman"/>
-          <w:sz w:val="28"/>
-          <w:szCs w:val="28"/>
-        </w:rPr>
-      </w:pPr>
       <w:r>
         <w:rPr>
           <w:noProof/>
         </w:rPr>
-        <w:lastRenderedPageBreak/>
         <w:drawing>
-          <wp:inline distT="0" distB="0" distL="0" distR="0" wp14:anchorId="2E1525CE" wp14:editId="7E8AA67C">
-            <wp:extent cx="5410737" cy="4184650"/>
-            <wp:effectExtent l="0" t="0" r="0" b="6350"/>
+          <wp:inline distT="0" distB="0" distL="0" distR="0" wp14:anchorId="2E1525CE" wp14:editId="1136A7EC">
+            <wp:extent cx="4743450" cy="3668572"/>
+            <wp:effectExtent l="0" t="0" r="0" b="8255"/>
             <wp:docPr id="1934101925" name="Picture 1" descr="A screenshot of a music player&#10;&#10;Description automatically generated"/>
             <wp:cNvGraphicFramePr>
               <a:graphicFrameLocks xmlns:a="http://schemas.openxmlformats.org/drawingml/2006/main" noChangeAspect="1"/>
@@ -2513,7 +2510,7 @@
                   <pic:spPr>
                     <a:xfrm>
                       <a:off x="0" y="0"/>
-                      <a:ext cx="5413925" cy="4187116"/>
+                      <a:ext cx="4748621" cy="3672571"/>
                     </a:xfrm>
                     <a:prstGeom prst="rect">
                       <a:avLst/>
@@ -2547,6 +2544,7 @@
           <w:color w:val="0070C0"/>
           <w:shd w:val="clear" w:color="auto" w:fill="FFE599"/>
         </w:rPr>
+        <w:lastRenderedPageBreak/>
         <w:t>Data Model</w:t>
       </w:r>
     </w:p>
@@ -3191,6 +3189,7 @@
           <w:szCs w:val="28"/>
           <w:lang w:val="en-US"/>
         </w:rPr>
+        <w:lastRenderedPageBreak/>
         <w:t xml:space="preserve">  "longitude": "float",</w:t>
       </w:r>
     </w:p>
@@ -3840,6 +3839,7 @@
           <w:color w:val="0070C0"/>
           <w:shd w:val="clear" w:color="auto" w:fill="FFE599"/>
         </w:rPr>
+        <w:lastRenderedPageBreak/>
         <w:t>Server Endpoints</w:t>
       </w:r>
     </w:p>
@@ -4143,7 +4143,6 @@
           <w:szCs w:val="28"/>
           <w:lang w:val="en-US"/>
         </w:rPr>
-        <w:lastRenderedPageBreak/>
         <w:t>GET /users/:id - Retrieve the user’s profile.</w:t>
       </w:r>
     </w:p>
@@ -4554,6 +4553,7 @@
           <w:szCs w:val="28"/>
           <w:lang w:val="en-US"/>
         </w:rPr>
+        <w:lastRenderedPageBreak/>
         <w:t>GET /dashboard - Fetch data for the dashboard.</w:t>
       </w:r>
     </w:p>
@@ -4941,6 +4941,7 @@
           <w:rFonts w:ascii="Times New Roman" w:eastAsia="Optimistic Display Light" w:hAnsi="Times New Roman" w:cs="Times New Roman"/>
           <w:color w:val="auto"/>
         </w:rPr>
+        <w:lastRenderedPageBreak/>
         <w:t>Technical Challenge #1 - [Name/Small Description]</w:t>
       </w:r>
     </w:p>
@@ -5154,7 +5155,6 @@
           <w:color w:val="auto"/>
           <w:shd w:val="clear" w:color="auto" w:fill="FFD966"/>
         </w:rPr>
-        <w:lastRenderedPageBreak/>
         <w:t>Database Integration</w:t>
       </w:r>
     </w:p>
@@ -5532,7 +5532,6 @@
           <w:sz w:val="28"/>
           <w:szCs w:val="28"/>
         </w:rPr>
-        <w:lastRenderedPageBreak/>
         <w:t>You are free to modify the table, add / remove rows or columns, whatever fits your style! The important thing here is that you focus and prioritize certain aspects of your project so you don’t get behind and are ready to deliver the MVP - remember your required features should be code complete before the end of Week 8, including both technical challenges!</w:t>
       </w:r>
     </w:p>
@@ -6034,6 +6033,7 @@
                 <w:sz w:val="28"/>
                 <w:szCs w:val="28"/>
               </w:rPr>
+              <w:lastRenderedPageBreak/>
               <w:t>5</w:t>
             </w:r>
           </w:p>
@@ -6845,16 +6845,7 @@
                 <w:sz w:val="28"/>
                 <w:szCs w:val="28"/>
               </w:rPr>
-              <w:t xml:space="preserve">It’s time to show others what you have built! Work on a </w:t>
-            </w:r>
-            <w:r>
-              <w:rPr>
-                <w:rFonts w:ascii="Times New Roman" w:eastAsia="Optimistic Display Light" w:hAnsi="Times New Roman" w:cs="Times New Roman"/>
-                <w:sz w:val="28"/>
-                <w:szCs w:val="28"/>
-              </w:rPr>
-              <w:lastRenderedPageBreak/>
-              <w:t>presentation and demo that you will present to other interns to showcase your work. You are also free to continue polishing and expanding on your project!</w:t>
+              <w:t>It’s time to show others what you have built! Work on a presentation and demo that you will present to other interns to showcase your work. You are also free to continue polishing and expanding on your project!</w:t>
             </w:r>
           </w:p>
         </w:tc>
@@ -11191,16 +11182,9 @@
 <file path=customXml/itemProps3.xml><?xml version="1.0" encoding="utf-8"?>
 <ds:datastoreItem xmlns:ds="http://schemas.openxmlformats.org/officeDocument/2006/customXml" ds:itemID="{35CE6904-DE23-43D6-855E-2ABEA2325AB7}">
   <ds:schemaRefs>
-    <ds:schemaRef ds:uri="http://purl.org/dc/dcmitype/"/>
-    <ds:schemaRef ds:uri="http://schemas.microsoft.com/office/2006/documentManagement/types"/>
-    <ds:schemaRef ds:uri="http://purl.org/dc/elements/1.1/"/>
-    <ds:schemaRef ds:uri="http://purl.org/dc/terms/"/>
     <ds:schemaRef ds:uri="http://schemas.microsoft.com/office/2006/metadata/properties"/>
-    <ds:schemaRef ds:uri="90c8dcfa-cb13-40b2-b50e-592ff45479a7"/>
+    <ds:schemaRef ds:uri="http://schemas.microsoft.com/office/infopath/2007/PartnerControls"/>
     <ds:schemaRef ds:uri="7dee08fd-234c-4ad5-881b-ed7bf6a8360d"/>
-    <ds:schemaRef ds:uri="http://www.w3.org/XML/1998/namespace"/>
-    <ds:schemaRef ds:uri="http://schemas.microsoft.com/office/infopath/2007/PartnerControls"/>
-    <ds:schemaRef ds:uri="http://schemas.openxmlformats.org/package/2006/metadata/core-properties"/>
   </ds:schemaRefs>
 </ds:datastoreItem>
 </file>
</xml_diff>